<commit_message>
updated the coverpage and transmittal templates
</commit_message>
<xml_diff>
--- a/templates/Coverpage_New.docx
+++ b/templates/Coverpage_New.docx
@@ -207,7 +207,10 @@
                 </w:tcPr>
                 <w:p>
                   <w:r>
-                    <w:t xml:space="preserve"> {{DATE}}</w:t>
+                    <w:t xml:space="preserve"> </w:t>
+                  </w:r>
+                  <w:r>
+                    <w:t>{{DATE}}</w:t>
                   </w:r>
                 </w:p>
               </w:tc>
@@ -251,21 +254,12 @@
           <w:p/>
           <w:p/>
           <w:p>
-            <w:proofErr w:type="spellStart"/>
             <w:r>
               <w:rPr>
                 <w:b/>
                 <w:bCs/>
               </w:rPr>
-              <w:t>Contr</w:t>
-            </w:r>
-            <w:proofErr w:type="spellEnd"/>
-            <w:r>
-              <w:rPr>
-                <w:b/>
-                <w:bCs/>
-              </w:rPr>
-              <w:t>:</w:t>
+              <w:t>Contr:</w:t>
             </w:r>
             <w:r>
               <w:rPr>
@@ -309,22 +303,10 @@
                 <w:b/>
                 <w:bCs/>
               </w:rPr>
-              <w:t xml:space="preserve"> </w:t>
-            </w:r>
-            <w:proofErr w:type="gramStart"/>
-            <w:r>
-              <w:rPr>
-                <w:b/>
-                <w:bCs/>
-              </w:rPr>
-              <w:t xml:space="preserve">   </w:t>
-            </w:r>
-            <w:r>
-              <w:t>{</w:t>
-            </w:r>
-            <w:proofErr w:type="gramEnd"/>
-            <w:r>
-              <w:t>{ENGINEER_NAME}}</w:t>
+              <w:t xml:space="preserve">    </w:t>
+            </w:r>
+            <w:r>
+              <w:t>{{ENGINEER_NAME}}</w:t>
             </w:r>
           </w:p>
           <w:p>
@@ -540,18 +522,10 @@
               <w:t xml:space="preserve">        Project:</w:t>
             </w:r>
             <w:r>
-              <w:t xml:space="preserve">         </w:t>
-            </w:r>
-            <w:proofErr w:type="gramStart"/>
-            <w:r>
-              <w:t xml:space="preserve">   </w:t>
-            </w:r>
-            <w:r>
-              <w:t>{</w:t>
-            </w:r>
-            <w:proofErr w:type="gramEnd"/>
-            <w:r>
-              <w:t>{PROJECT_NAME}}</w:t>
+              <w:t xml:space="preserve">            </w:t>
+            </w:r>
+            <w:r>
+              <w:t>{{PROJECT_NAME}}</w:t>
             </w:r>
           </w:p>
           <w:p>
@@ -779,11 +753,9 @@
       </w:pPr>
     </w:p>
     <w:p>
-      <w:proofErr w:type="spellStart"/>
       <w:r>
         <w:t>SJCDProject</w:t>
       </w:r>
-      <w:proofErr w:type="spellEnd"/>
       <w:r>
         <w:t>:</w:t>
       </w:r>
@@ -799,18 +771,10 @@
         <w:t>PSCC Project No</w:t>
       </w:r>
       <w:r>
-        <w:t>.</w:t>
-      </w:r>
-      <w:proofErr w:type="gramStart"/>
-      <w:r>
-        <w:t>:</w:t>
+        <w:t>.:</w:t>
       </w:r>
       <w:r>
-        <w:t xml:space="preserve">  {</w:t>
-      </w:r>
-      <w:proofErr w:type="gramEnd"/>
-      <w:r>
-        <w:t>{PSCC_JOB_NO}}</w:t>
+        <w:t xml:space="preserve">  {{PSCC_JOB_NO}}</w:t>
       </w:r>
     </w:p>
     <w:tbl>
@@ -1775,23 +1739,7 @@
                 <w:sz w:val="14"/>
                 <w:szCs w:val="14"/>
               </w:rPr>
-              <w:t xml:space="preserve"> </w:t>
-            </w:r>
-            <w:proofErr w:type="gramStart"/>
-            <w:r>
-              <w:rPr>
-                <w:sz w:val="14"/>
-                <w:szCs w:val="14"/>
-              </w:rPr>
-              <w:t>AAN  APPROVED</w:t>
-            </w:r>
-            <w:proofErr w:type="gramEnd"/>
-            <w:r>
-              <w:rPr>
-                <w:sz w:val="14"/>
-                <w:szCs w:val="14"/>
-              </w:rPr>
-              <w:t xml:space="preserve"> AS NOTED</w:t>
+              <w:t xml:space="preserve"> AAN  APPROVED AS NOTED</w:t>
             </w:r>
           </w:p>
           <w:p>
@@ -2191,13 +2139,8 @@
             </w:tcBorders>
           </w:tcPr>
           <w:p>
-            <w:proofErr w:type="gramStart"/>
-            <w:r>
-              <w:t>ENGINEERS</w:t>
-            </w:r>
-            <w:proofErr w:type="gramEnd"/>
-            <w:r>
-              <w:t xml:space="preserve"> COMMENTS:</w:t>
+            <w:r>
+              <w:t>ENGINEERS COMMENTS:</w:t>
             </w:r>
           </w:p>
         </w:tc>

</xml_diff>

<commit_message>
fixed formatting issues in submittal cover page and improved the prompt
</commit_message>
<xml_diff>
--- a/templates/Coverpage_New.docx
+++ b/templates/Coverpage_New.docx
@@ -137,9 +137,12 @@
       </w:tblPr>
       <w:tblGrid>
         <w:gridCol w:w="4680"/>
-        <w:gridCol w:w="5098"/>
+        <w:gridCol w:w="5509"/>
       </w:tblGrid>
       <w:tr>
+        <w:trPr>
+          <w:trHeight w:val="2673"/>
+        </w:trPr>
         <w:tc>
           <w:tcPr>
             <w:tcW w:w="4680" w:type="dxa"/>
@@ -217,101 +220,170 @@
             </w:tr>
           </w:tbl>
           <w:p>
-            <w:pPr>
-              <w:spacing w:after="80"/>
-            </w:pPr>
+            <w:r>
+              <w:t xml:space="preserve"> </w:t>
+            </w:r>
           </w:p>
+          <w:tbl>
+            <w:tblPr>
+              <w:tblStyle w:val="TableGrid"/>
+              <w:tblW w:w="0" w:type="auto"/>
+              <w:tblBorders>
+                <w:top w:val="none" w:sz="0" w:space="0" w:color="auto"/>
+                <w:left w:val="none" w:sz="0" w:space="0" w:color="auto"/>
+                <w:bottom w:val="none" w:sz="0" w:space="0" w:color="auto"/>
+                <w:right w:val="none" w:sz="0" w:space="0" w:color="auto"/>
+                <w:insideH w:val="none" w:sz="0" w:space="0" w:color="auto"/>
+                <w:insideV w:val="none" w:sz="0" w:space="0" w:color="auto"/>
+              </w:tblBorders>
+              <w:tblLook w:val="04A0" w:firstRow="1" w:lastRow="0" w:firstColumn="1" w:lastColumn="0" w:noHBand="0" w:noVBand="1"/>
+            </w:tblPr>
+            <w:tblGrid>
+              <w:gridCol w:w="837"/>
+              <w:gridCol w:w="3843"/>
+            </w:tblGrid>
+            <w:tr>
+              <w:tc>
+                <w:tcPr>
+                  <w:tcW w:w="715" w:type="dxa"/>
+                </w:tcPr>
+                <w:p>
+                  <w:r>
+                    <w:rPr>
+                      <w:b/>
+                      <w:bCs/>
+                    </w:rPr>
+                    <w:t>Owner:</w:t>
+                  </w:r>
+                </w:p>
+              </w:tc>
+              <w:tc>
+                <w:tcPr>
+                  <w:tcW w:w="3955" w:type="dxa"/>
+                </w:tcPr>
+                <w:p>
+                  <w:r>
+                    <w:t>{</w:t>
+                  </w:r>
+                  <w:r>
+                    <w:t>{OWNER</w:t>
+                  </w:r>
+                  <w:r>
+                    <w:t>_NAME}}</w:t>
+                  </w:r>
+                </w:p>
+                <w:p>
+                  <w:pPr>
+                    <w:rPr>
+                      <w:b/>
+                      <w:bCs/>
+                    </w:rPr>
+                  </w:pPr>
+                  <w:r>
+                    <w:t>{{</w:t>
+                  </w:r>
+                  <w:r>
+                    <w:t>OWNER</w:t>
+                  </w:r>
+                  <w:r>
+                    <w:t>_ADDRESS}}</w:t>
+                  </w:r>
+                </w:p>
+                <w:p/>
+                <w:p/>
+              </w:tc>
+            </w:tr>
+            <w:tr>
+              <w:tc>
+                <w:tcPr>
+                  <w:tcW w:w="715" w:type="dxa"/>
+                </w:tcPr>
+                <w:p>
+                  <w:proofErr w:type="spellStart"/>
+                  <w:r>
+                    <w:rPr>
+                      <w:b/>
+                      <w:bCs/>
+                    </w:rPr>
+                    <w:t>Contr</w:t>
+                  </w:r>
+                  <w:proofErr w:type="spellEnd"/>
+                  <w:r>
+                    <w:rPr>
+                      <w:b/>
+                      <w:bCs/>
+                    </w:rPr>
+                    <w:t>:</w:t>
+                  </w:r>
+                </w:p>
+              </w:tc>
+              <w:tc>
+                <w:tcPr>
+                  <w:tcW w:w="3955" w:type="dxa"/>
+                </w:tcPr>
+                <w:p>
+                  <w:pPr>
+                    <w:jc w:val="both"/>
+                  </w:pPr>
+                  <w:r>
+                    <w:t>Petticoat-Schmitt Civil Contractors</w:t>
+                  </w:r>
+                </w:p>
+                <w:p>
+                  <w:pPr>
+                    <w:jc w:val="both"/>
+                  </w:pPr>
+                  <w:r>
+                    <w:t>8014 Bayberry Rd. Jacksonville, FL</w:t>
+                  </w:r>
+                </w:p>
+                <w:p>
+                  <w:pPr>
+                    <w:spacing w:after="80"/>
+                    <w:jc w:val="both"/>
+                  </w:pPr>
+                  <w:r>
+                    <w:t>32256</w:t>
+                  </w:r>
+                </w:p>
+                <w:p/>
+              </w:tc>
+            </w:tr>
+            <w:tr>
+              <w:tc>
+                <w:tcPr>
+                  <w:tcW w:w="715" w:type="dxa"/>
+                </w:tcPr>
+                <w:p>
+                  <w:r>
+                    <w:rPr>
+                      <w:b/>
+                      <w:bCs/>
+                    </w:rPr>
+                    <w:t>EOR:</w:t>
+                  </w:r>
+                </w:p>
+              </w:tc>
+              <w:tc>
+                <w:tcPr>
+                  <w:tcW w:w="3955" w:type="dxa"/>
+                </w:tcPr>
+                <w:p>
+                  <w:r>
+                    <w:t>{{ENGINEER_NAME}}</w:t>
+                  </w:r>
+                </w:p>
+                <w:p>
+                  <w:r>
+                    <w:t>{{ENGINEER_ADDRESS}}</w:t>
+                  </w:r>
+                </w:p>
+              </w:tc>
+            </w:tr>
+          </w:tbl>
           <w:p>
-            <w:pPr>
-              <w:rPr>
-                <w:b/>
-                <w:bCs/>
-              </w:rPr>
-            </w:pPr>
-            <w:r>
-              <w:rPr>
-                <w:b/>
-                <w:bCs/>
-              </w:rPr>
-              <w:t>Owner:</w:t>
-            </w:r>
-            <w:r>
-              <w:rPr>
-                <w:b/>
-                <w:bCs/>
-              </w:rPr>
-              <w:t xml:space="preserve">  </w:t>
-            </w:r>
-          </w:p>
-          <w:p>
-            <w:pPr>
-              <w:rPr>
-                <w:b/>
-                <w:bCs/>
-              </w:rPr>
-            </w:pPr>
-          </w:p>
-          <w:p/>
-          <w:p/>
-          <w:p>
-            <w:r>
-              <w:rPr>
-                <w:b/>
-                <w:bCs/>
-              </w:rPr>
-              <w:t>Contr:</w:t>
-            </w:r>
-            <w:r>
-              <w:rPr>
-                <w:b/>
-                <w:bCs/>
-              </w:rPr>
-              <w:t xml:space="preserve">   </w:t>
-            </w:r>
-            <w:r>
-              <w:t>Petticoat-Schmitt Civil Contractors</w:t>
-            </w:r>
-          </w:p>
-          <w:p>
-            <w:r>
-              <w:t xml:space="preserve">              8014 Bayberry Rd. Jacksonville, FL</w:t>
-            </w:r>
-          </w:p>
-          <w:p>
-            <w:pPr>
-              <w:spacing w:after="80"/>
-            </w:pPr>
-            <w:r>
-              <w:t xml:space="preserve">              32256</w:t>
-            </w:r>
-          </w:p>
-          <w:p>
-            <w:pPr>
-              <w:spacing w:after="80"/>
-            </w:pPr>
-          </w:p>
-          <w:p>
-            <w:r>
-              <w:rPr>
-                <w:b/>
-                <w:bCs/>
-              </w:rPr>
-              <w:t>EOR:</w:t>
-            </w:r>
-            <w:r>
-              <w:rPr>
-                <w:b/>
-                <w:bCs/>
-              </w:rPr>
-              <w:t xml:space="preserve">    </w:t>
-            </w:r>
-            <w:r>
-              <w:t>{{ENGINEER_NAME}}</w:t>
-            </w:r>
-          </w:p>
-          <w:p>
-            <w:r>
-              <w:t xml:space="preserve">             {{ENGINEER_ADDRESS}}</w:t>
+            <w:r>
+              <w:t xml:space="preserve">        </w:t>
             </w:r>
           </w:p>
         </w:tc>
@@ -510,24 +582,78 @@
               <w:spacing w:after="80"/>
             </w:pPr>
           </w:p>
-          <w:p>
-            <w:pPr>
-              <w:spacing w:after="120"/>
-            </w:pPr>
-            <w:r>
-              <w:rPr>
-                <w:b/>
-                <w:bCs/>
-              </w:rPr>
-              <w:t xml:space="preserve">        Project:</w:t>
-            </w:r>
-            <w:r>
-              <w:t xml:space="preserve">            </w:t>
-            </w:r>
-            <w:r>
-              <w:t>{{PROJECT_NAME}}</w:t>
-            </w:r>
-          </w:p>
+          <w:tbl>
+            <w:tblPr>
+              <w:tblStyle w:val="TableGrid"/>
+              <w:tblW w:w="5088" w:type="dxa"/>
+              <w:tblInd w:w="421" w:type="dxa"/>
+              <w:tblBorders>
+                <w:top w:val="none" w:sz="0" w:space="0" w:color="auto"/>
+                <w:left w:val="none" w:sz="0" w:space="0" w:color="auto"/>
+                <w:bottom w:val="none" w:sz="0" w:space="0" w:color="auto"/>
+                <w:right w:val="none" w:sz="0" w:space="0" w:color="auto"/>
+                <w:insideH w:val="none" w:sz="0" w:space="0" w:color="auto"/>
+                <w:insideV w:val="none" w:sz="0" w:space="0" w:color="auto"/>
+              </w:tblBorders>
+              <w:tblLook w:val="04A0" w:firstRow="1" w:lastRow="0" w:firstColumn="1" w:lastColumn="0" w:noHBand="0" w:noVBand="1"/>
+            </w:tblPr>
+            <w:tblGrid>
+              <w:gridCol w:w="1194"/>
+              <w:gridCol w:w="3894"/>
+            </w:tblGrid>
+            <w:tr>
+              <w:tc>
+                <w:tcPr>
+                  <w:tcW w:w="1194" w:type="dxa"/>
+                </w:tcPr>
+                <w:p>
+                  <w:pPr>
+                    <w:spacing w:after="120"/>
+                    <w:rPr>
+                      <w:b/>
+                      <w:bCs/>
+                    </w:rPr>
+                  </w:pPr>
+                  <w:r>
+                    <w:rPr>
+                      <w:b/>
+                      <w:bCs/>
+                    </w:rPr>
+                    <w:t>Project</w:t>
+                  </w:r>
+                  <w:r>
+                    <w:rPr>
+                      <w:b/>
+                      <w:bCs/>
+                    </w:rPr>
+                    <w:t>:</w:t>
+                  </w:r>
+                </w:p>
+              </w:tc>
+              <w:tc>
+                <w:tcPr>
+                  <w:tcW w:w="3894" w:type="dxa"/>
+                </w:tcPr>
+                <w:p>
+                  <w:pPr>
+                    <w:spacing w:after="120"/>
+                  </w:pPr>
+                  <w:r>
+                    <w:t>{{PROJECT_NAME}}</w:t>
+                  </w:r>
+                </w:p>
+                <w:p>
+                  <w:pPr>
+                    <w:spacing w:after="120"/>
+                    <w:rPr>
+                      <w:b/>
+                      <w:bCs/>
+                    </w:rPr>
+                  </w:pPr>
+                </w:p>
+              </w:tc>
+            </w:tr>
+          </w:tbl>
           <w:p>
             <w:pPr>
               <w:spacing w:after="120"/>
@@ -753,9 +879,11 @@
       </w:pPr>
     </w:p>
     <w:p>
+      <w:proofErr w:type="spellStart"/>
       <w:r>
         <w:t>SJCDProject</w:t>
       </w:r>
+      <w:proofErr w:type="spellEnd"/>
       <w:r>
         <w:t>:</w:t>
       </w:r>
@@ -771,10 +899,18 @@
         <w:t>PSCC Project No</w:t>
       </w:r>
       <w:r>
-        <w:t>.:</w:t>
+        <w:t>.</w:t>
+      </w:r>
+      <w:proofErr w:type="gramStart"/>
+      <w:r>
+        <w:t>:</w:t>
       </w:r>
       <w:r>
-        <w:t xml:space="preserve">  {{PSCC_JOB_NO}}</w:t>
+        <w:t xml:space="preserve">  {</w:t>
+      </w:r>
+      <w:proofErr w:type="gramEnd"/>
+      <w:r>
+        <w:t>{PSCC_JOB_NO}}</w:t>
       </w:r>
     </w:p>
     <w:tbl>
@@ -1739,7 +1875,23 @@
                 <w:sz w:val="14"/>
                 <w:szCs w:val="14"/>
               </w:rPr>
-              <w:t xml:space="preserve"> AAN  APPROVED AS NOTED</w:t>
+              <w:t xml:space="preserve"> </w:t>
+            </w:r>
+            <w:proofErr w:type="gramStart"/>
+            <w:r>
+              <w:rPr>
+                <w:sz w:val="14"/>
+                <w:szCs w:val="14"/>
+              </w:rPr>
+              <w:t>AAN  APPROVED</w:t>
+            </w:r>
+            <w:proofErr w:type="gramEnd"/>
+            <w:r>
+              <w:rPr>
+                <w:sz w:val="14"/>
+                <w:szCs w:val="14"/>
+              </w:rPr>
+              <w:t xml:space="preserve"> AS NOTED</w:t>
             </w:r>
           </w:p>
           <w:p>
@@ -2139,8 +2291,13 @@
             </w:tcBorders>
           </w:tcPr>
           <w:p>
-            <w:r>
-              <w:t>ENGINEERS COMMENTS:</w:t>
+            <w:proofErr w:type="gramStart"/>
+            <w:r>
+              <w:t>ENGINEERS</w:t>
+            </w:r>
+            <w:proofErr w:type="gramEnd"/>
+            <w:r>
+              <w:t xml:space="preserve"> COMMENTS:</w:t>
             </w:r>
           </w:p>
         </w:tc>

</xml_diff>